<commit_message>
Calling Services & Json Server
</commit_message>
<xml_diff>
--- a/2ndJune_REact/API Axios.docx
+++ b/2ndJune_REact/API Axios.docx
@@ -139,37 +139,212 @@
             <w:rStyle w:val="Hyperlink"/>
             <w:highlight w:val="yellow"/>
           </w:rPr>
-          <w:t xml:space="preserve"> - A hosted REST-API ready to respond to your AJAX </w:t>
-        </w:r>
-        <w:proofErr w:type="spellStart"/>
-        <w:r>
-          <w:rPr>
-            <w:rStyle w:val="Hyperlink"/>
-            <w:highlight w:val="yellow"/>
-          </w:rPr>
-          <w:t>requests</w:t>
+          <w:t xml:space="preserve"> - A hosted REST-API ready to respond to your AJAX requests</w:t>
         </w:r>
       </w:hyperlink>
+    </w:p>
+    <w:p>
+      <w:pPr>
+        <w:shd w:val="clear" w:color="auto" w:fill="1E1E1E"/>
+        <w:spacing w:after="0" w:line="285" w:lineRule="atLeast"/>
+      </w:pPr>
+    </w:p>
+    <w:p>
+      <w:pPr>
+        <w:shd w:val="clear" w:color="auto" w:fill="1E1E1E"/>
+        <w:spacing w:after="0" w:line="285" w:lineRule="atLeast"/>
+        <w:rPr>
+          <w:rFonts w:ascii="Consolas" w:eastAsia="Times New Roman" w:hAnsi="Consolas" w:cs="Times New Roman"/>
+          <w:color w:val="569CD6"/>
+          <w:sz w:val="21"/>
+          <w:szCs w:val="21"/>
+          <w:lang w:eastAsia="en-IN"/>
+        </w:rPr>
+      </w:pPr>
+    </w:p>
+    <w:p>
+      <w:pPr>
+        <w:shd w:val="clear" w:color="auto" w:fill="1E1E1E"/>
+        <w:spacing w:after="0" w:line="285" w:lineRule="atLeast"/>
+        <w:rPr>
+          <w:rFonts w:ascii="Consolas" w:eastAsia="Times New Roman" w:hAnsi="Consolas" w:cs="Times New Roman"/>
+          <w:color w:val="D4D4D4"/>
+          <w:sz w:val="21"/>
+          <w:szCs w:val="21"/>
+          <w:lang w:eastAsia="en-IN"/>
+        </w:rPr>
+      </w:pPr>
+      <w:proofErr w:type="gramStart"/>
+      <w:r>
+        <w:rPr>
+          <w:rFonts w:ascii="Consolas" w:eastAsia="Times New Roman" w:hAnsi="Consolas" w:cs="Times New Roman"/>
+          <w:color w:val="569CD6"/>
+          <w:sz w:val="21"/>
+          <w:szCs w:val="21"/>
+          <w:lang w:eastAsia="en-IN"/>
+        </w:rPr>
+        <w:t>import</w:t>
+      </w:r>
+      <w:proofErr w:type="gramEnd"/>
+      <w:r>
+        <w:rPr>
+          <w:rFonts w:ascii="Consolas" w:eastAsia="Times New Roman" w:hAnsi="Consolas" w:cs="Times New Roman"/>
+          <w:color w:val="D4D4D4"/>
+          <w:sz w:val="21"/>
+          <w:szCs w:val="21"/>
+          <w:lang w:eastAsia="en-IN"/>
+        </w:rPr>
+        <w:t xml:space="preserve"> React, { Component } </w:t>
+      </w:r>
+      <w:r>
+        <w:rPr>
+          <w:rFonts w:ascii="Consolas" w:eastAsia="Times New Roman" w:hAnsi="Consolas" w:cs="Times New Roman"/>
+          <w:color w:val="569CD6"/>
+          <w:sz w:val="21"/>
+          <w:szCs w:val="21"/>
+          <w:lang w:eastAsia="en-IN"/>
+        </w:rPr>
+        <w:t>from</w:t>
+      </w:r>
+      <w:r>
+        <w:rPr>
+          <w:rFonts w:ascii="Consolas" w:eastAsia="Times New Roman" w:hAnsi="Consolas" w:cs="Times New Roman"/>
+          <w:color w:val="D4D4D4"/>
+          <w:sz w:val="21"/>
+          <w:szCs w:val="21"/>
+          <w:lang w:eastAsia="en-IN"/>
+        </w:rPr>
+        <w:t xml:space="preserve"> </w:t>
+      </w:r>
+      <w:r>
+        <w:rPr>
+          <w:rFonts w:ascii="Consolas" w:eastAsia="Times New Roman" w:hAnsi="Consolas" w:cs="Times New Roman"/>
+          <w:color w:val="CE9178"/>
+          <w:sz w:val="21"/>
+          <w:szCs w:val="21"/>
+          <w:lang w:eastAsia="en-IN"/>
+        </w:rPr>
+        <w:t>'react'</w:t>
+      </w:r>
+    </w:p>
+    <w:p>
+      <w:pPr>
+        <w:shd w:val="clear" w:color="auto" w:fill="1E1E1E"/>
+        <w:spacing w:after="0" w:line="285" w:lineRule="atLeast"/>
+        <w:rPr>
+          <w:rFonts w:ascii="Consolas" w:eastAsia="Times New Roman" w:hAnsi="Consolas" w:cs="Times New Roman"/>
+          <w:color w:val="D4D4D4"/>
+          <w:sz w:val="21"/>
+          <w:szCs w:val="21"/>
+          <w:lang w:eastAsia="en-IN"/>
+        </w:rPr>
+      </w:pPr>
+      <w:proofErr w:type="gramStart"/>
+      <w:r>
+        <w:rPr>
+          <w:rFonts w:ascii="Consolas" w:eastAsia="Times New Roman" w:hAnsi="Consolas" w:cs="Times New Roman"/>
+          <w:color w:val="569CD6"/>
+          <w:sz w:val="21"/>
+          <w:szCs w:val="21"/>
+          <w:lang w:eastAsia="en-IN"/>
+        </w:rPr>
+        <w:t>import</w:t>
+      </w:r>
+      <w:proofErr w:type="gramEnd"/>
+      <w:r>
+        <w:rPr>
+          <w:rFonts w:ascii="Consolas" w:eastAsia="Times New Roman" w:hAnsi="Consolas" w:cs="Times New Roman"/>
+          <w:color w:val="D4D4D4"/>
+          <w:sz w:val="21"/>
+          <w:szCs w:val="21"/>
+          <w:lang w:eastAsia="en-IN"/>
+        </w:rPr>
+        <w:t xml:space="preserve"> </w:t>
+      </w:r>
+      <w:proofErr w:type="spellStart"/>
+      <w:r>
+        <w:rPr>
+          <w:rFonts w:ascii="Consolas" w:eastAsia="Times New Roman" w:hAnsi="Consolas" w:cs="Times New Roman"/>
+          <w:color w:val="D4D4D4"/>
+          <w:sz w:val="21"/>
+          <w:szCs w:val="21"/>
+          <w:lang w:eastAsia="en-IN"/>
+        </w:rPr>
+        <w:t>axios</w:t>
+      </w:r>
       <w:proofErr w:type="spellEnd"/>
-    </w:p>
-    <w:p>
-      <w:pPr>
-        <w:shd w:val="clear" w:color="auto" w:fill="1E1E1E"/>
-        <w:spacing w:after="0" w:line="285" w:lineRule="atLeast"/>
-      </w:pPr>
-    </w:p>
-    <w:p>
-      <w:pPr>
-        <w:shd w:val="clear" w:color="auto" w:fill="1E1E1E"/>
-        <w:spacing w:after="0" w:line="285" w:lineRule="atLeast"/>
-        <w:rPr>
-          <w:rFonts w:ascii="Consolas" w:eastAsia="Times New Roman" w:hAnsi="Consolas" w:cs="Times New Roman"/>
-          <w:color w:val="569CD6"/>
-          <w:sz w:val="21"/>
-          <w:szCs w:val="21"/>
-          <w:lang w:eastAsia="en-IN"/>
-        </w:rPr>
-      </w:pPr>
+      <w:r>
+        <w:rPr>
+          <w:rFonts w:ascii="Consolas" w:eastAsia="Times New Roman" w:hAnsi="Consolas" w:cs="Times New Roman"/>
+          <w:color w:val="D4D4D4"/>
+          <w:sz w:val="21"/>
+          <w:szCs w:val="21"/>
+          <w:lang w:eastAsia="en-IN"/>
+        </w:rPr>
+        <w:t xml:space="preserve"> </w:t>
+      </w:r>
+      <w:r>
+        <w:rPr>
+          <w:rFonts w:ascii="Consolas" w:eastAsia="Times New Roman" w:hAnsi="Consolas" w:cs="Times New Roman"/>
+          <w:color w:val="569CD6"/>
+          <w:sz w:val="21"/>
+          <w:szCs w:val="21"/>
+          <w:lang w:eastAsia="en-IN"/>
+        </w:rPr>
+        <w:t>from</w:t>
+      </w:r>
+      <w:r>
+        <w:rPr>
+          <w:rFonts w:ascii="Consolas" w:eastAsia="Times New Roman" w:hAnsi="Consolas" w:cs="Times New Roman"/>
+          <w:color w:val="D4D4D4"/>
+          <w:sz w:val="21"/>
+          <w:szCs w:val="21"/>
+          <w:lang w:eastAsia="en-IN"/>
+        </w:rPr>
+        <w:t xml:space="preserve"> </w:t>
+      </w:r>
+      <w:r>
+        <w:rPr>
+          <w:rFonts w:ascii="Consolas" w:eastAsia="Times New Roman" w:hAnsi="Consolas" w:cs="Times New Roman"/>
+          <w:color w:val="CE9178"/>
+          <w:sz w:val="21"/>
+          <w:szCs w:val="21"/>
+          <w:lang w:eastAsia="en-IN"/>
+        </w:rPr>
+        <w:t>'</w:t>
+      </w:r>
+      <w:proofErr w:type="spellStart"/>
+      <w:r>
+        <w:rPr>
+          <w:rFonts w:ascii="Consolas" w:eastAsia="Times New Roman" w:hAnsi="Consolas" w:cs="Times New Roman"/>
+          <w:color w:val="CE9178"/>
+          <w:sz w:val="21"/>
+          <w:szCs w:val="21"/>
+          <w:lang w:eastAsia="en-IN"/>
+        </w:rPr>
+        <w:t>axios</w:t>
+      </w:r>
+      <w:proofErr w:type="spellEnd"/>
+      <w:r>
+        <w:rPr>
+          <w:rFonts w:ascii="Consolas" w:eastAsia="Times New Roman" w:hAnsi="Consolas" w:cs="Times New Roman"/>
+          <w:color w:val="CE9178"/>
+          <w:sz w:val="21"/>
+          <w:szCs w:val="21"/>
+          <w:lang w:eastAsia="en-IN"/>
+        </w:rPr>
+        <w:t>'</w:t>
+      </w:r>
+      <w:r>
+        <w:rPr>
+          <w:rFonts w:ascii="Consolas" w:eastAsia="Times New Roman" w:hAnsi="Consolas" w:cs="Times New Roman"/>
+          <w:color w:val="D4D4D4"/>
+          <w:sz w:val="21"/>
+          <w:szCs w:val="21"/>
+          <w:lang w:eastAsia="en-IN"/>
+        </w:rPr>
+        <w:t>;</w:t>
+      </w:r>
     </w:p>
     <w:p>
       <w:pPr>
@@ -192,7 +367,7 @@
           <w:szCs w:val="21"/>
           <w:lang w:eastAsia="en-IN"/>
         </w:rPr>
-        <w:t>import</w:t>
+        <w:t>export</w:t>
       </w:r>
       <w:proofErr w:type="gramEnd"/>
       <w:r>
@@ -203,61 +378,101 @@
           <w:szCs w:val="21"/>
           <w:lang w:eastAsia="en-IN"/>
         </w:rPr>
-        <w:t xml:space="preserve"> React, { Component } </w:t>
-      </w:r>
-      <w:r>
-        <w:rPr>
-          <w:rFonts w:ascii="Consolas" w:eastAsia="Times New Roman" w:hAnsi="Consolas" w:cs="Times New Roman"/>
-          <w:color w:val="569CD6"/>
-          <w:sz w:val="21"/>
-          <w:szCs w:val="21"/>
-          <w:lang w:eastAsia="en-IN"/>
-        </w:rPr>
-        <w:t>from</w:t>
-      </w:r>
-      <w:r>
-        <w:rPr>
-          <w:rFonts w:ascii="Consolas" w:eastAsia="Times New Roman" w:hAnsi="Consolas" w:cs="Times New Roman"/>
-          <w:color w:val="D4D4D4"/>
-          <w:sz w:val="21"/>
-          <w:szCs w:val="21"/>
-          <w:lang w:eastAsia="en-IN"/>
-        </w:rPr>
         <w:t xml:space="preserve"> </w:t>
       </w:r>
       <w:r>
         <w:rPr>
           <w:rFonts w:ascii="Consolas" w:eastAsia="Times New Roman" w:hAnsi="Consolas" w:cs="Times New Roman"/>
-          <w:color w:val="CE9178"/>
-          <w:sz w:val="21"/>
-          <w:szCs w:val="21"/>
-          <w:lang w:eastAsia="en-IN"/>
-        </w:rPr>
-        <w:t>'react'</w:t>
-      </w:r>
-    </w:p>
-    <w:p>
-      <w:pPr>
-        <w:shd w:val="clear" w:color="auto" w:fill="1E1E1E"/>
-        <w:spacing w:after="0" w:line="285" w:lineRule="atLeast"/>
-        <w:rPr>
-          <w:rFonts w:ascii="Consolas" w:eastAsia="Times New Roman" w:hAnsi="Consolas" w:cs="Times New Roman"/>
-          <w:color w:val="D4D4D4"/>
-          <w:sz w:val="21"/>
-          <w:szCs w:val="21"/>
-          <w:lang w:eastAsia="en-IN"/>
-        </w:rPr>
-      </w:pPr>
+          <w:color w:val="569CD6"/>
+          <w:sz w:val="21"/>
+          <w:szCs w:val="21"/>
+          <w:lang w:eastAsia="en-IN"/>
+        </w:rPr>
+        <w:t>default</w:t>
+      </w:r>
+      <w:r>
+        <w:rPr>
+          <w:rFonts w:ascii="Consolas" w:eastAsia="Times New Roman" w:hAnsi="Consolas" w:cs="Times New Roman"/>
+          <w:color w:val="D4D4D4"/>
+          <w:sz w:val="21"/>
+          <w:szCs w:val="21"/>
+          <w:lang w:eastAsia="en-IN"/>
+        </w:rPr>
+        <w:t xml:space="preserve"> </w:t>
+      </w:r>
+      <w:r>
+        <w:rPr>
+          <w:rFonts w:ascii="Consolas" w:eastAsia="Times New Roman" w:hAnsi="Consolas" w:cs="Times New Roman"/>
+          <w:color w:val="569CD6"/>
+          <w:sz w:val="21"/>
+          <w:szCs w:val="21"/>
+          <w:lang w:eastAsia="en-IN"/>
+        </w:rPr>
+        <w:t>class</w:t>
+      </w:r>
+      <w:r>
+        <w:rPr>
+          <w:rFonts w:ascii="Consolas" w:eastAsia="Times New Roman" w:hAnsi="Consolas" w:cs="Times New Roman"/>
+          <w:color w:val="D4D4D4"/>
+          <w:sz w:val="21"/>
+          <w:szCs w:val="21"/>
+          <w:lang w:eastAsia="en-IN"/>
+        </w:rPr>
+        <w:t xml:space="preserve"> Person </w:t>
+      </w:r>
+      <w:r>
+        <w:rPr>
+          <w:rFonts w:ascii="Consolas" w:eastAsia="Times New Roman" w:hAnsi="Consolas" w:cs="Times New Roman"/>
+          <w:color w:val="569CD6"/>
+          <w:sz w:val="21"/>
+          <w:szCs w:val="21"/>
+          <w:lang w:eastAsia="en-IN"/>
+        </w:rPr>
+        <w:t>extends</w:t>
+      </w:r>
+      <w:r>
+        <w:rPr>
+          <w:rFonts w:ascii="Consolas" w:eastAsia="Times New Roman" w:hAnsi="Consolas" w:cs="Times New Roman"/>
+          <w:color w:val="D4D4D4"/>
+          <w:sz w:val="21"/>
+          <w:szCs w:val="21"/>
+          <w:lang w:eastAsia="en-IN"/>
+        </w:rPr>
+        <w:t xml:space="preserve"> Component {</w:t>
+      </w:r>
+    </w:p>
+    <w:p>
+      <w:pPr>
+        <w:shd w:val="clear" w:color="auto" w:fill="1E1E1E"/>
+        <w:spacing w:after="0" w:line="285" w:lineRule="atLeast"/>
+        <w:rPr>
+          <w:rFonts w:ascii="Consolas" w:eastAsia="Times New Roman" w:hAnsi="Consolas" w:cs="Times New Roman"/>
+          <w:color w:val="D4D4D4"/>
+          <w:sz w:val="21"/>
+          <w:szCs w:val="21"/>
+          <w:lang w:eastAsia="en-IN"/>
+        </w:rPr>
+      </w:pPr>
+      <w:r>
+        <w:rPr>
+          <w:rFonts w:ascii="Consolas" w:eastAsia="Times New Roman" w:hAnsi="Consolas" w:cs="Times New Roman"/>
+          <w:color w:val="D4D4D4"/>
+          <w:sz w:val="21"/>
+          <w:szCs w:val="21"/>
+          <w:lang w:eastAsia="en-IN"/>
+        </w:rPr>
+        <w:t xml:space="preserve">  </w:t>
+      </w:r>
       <w:proofErr w:type="gramStart"/>
       <w:r>
         <w:rPr>
           <w:rFonts w:ascii="Consolas" w:eastAsia="Times New Roman" w:hAnsi="Consolas" w:cs="Times New Roman"/>
-          <w:color w:val="569CD6"/>
-          <w:sz w:val="21"/>
-          <w:szCs w:val="21"/>
-          <w:lang w:eastAsia="en-IN"/>
-        </w:rPr>
-        <w:t>import</w:t>
+          <w:color w:val="D4D4D4"/>
+          <w:sz w:val="21"/>
+          <w:szCs w:val="21"/>
+          <w:lang w:eastAsia="en-IN"/>
+        </w:rPr>
+        <w:t>state</w:t>
       </w:r>
       <w:proofErr w:type="gramEnd"/>
       <w:r>
@@ -268,115 +483,41 @@
           <w:szCs w:val="21"/>
           <w:lang w:eastAsia="en-IN"/>
         </w:rPr>
-        <w:t xml:space="preserve"> </w:t>
-      </w:r>
-      <w:proofErr w:type="spellStart"/>
-      <w:r>
-        <w:rPr>
-          <w:rFonts w:ascii="Consolas" w:eastAsia="Times New Roman" w:hAnsi="Consolas" w:cs="Times New Roman"/>
-          <w:color w:val="D4D4D4"/>
-          <w:sz w:val="21"/>
-          <w:szCs w:val="21"/>
-          <w:lang w:eastAsia="en-IN"/>
-        </w:rPr>
-        <w:t>axios</w:t>
-      </w:r>
-      <w:proofErr w:type="spellEnd"/>
-      <w:r>
-        <w:rPr>
-          <w:rFonts w:ascii="Consolas" w:eastAsia="Times New Roman" w:hAnsi="Consolas" w:cs="Times New Roman"/>
-          <w:color w:val="D4D4D4"/>
-          <w:sz w:val="21"/>
-          <w:szCs w:val="21"/>
-          <w:lang w:eastAsia="en-IN"/>
-        </w:rPr>
-        <w:t xml:space="preserve"> </w:t>
-      </w:r>
-      <w:r>
-        <w:rPr>
-          <w:rFonts w:ascii="Consolas" w:eastAsia="Times New Roman" w:hAnsi="Consolas" w:cs="Times New Roman"/>
-          <w:color w:val="569CD6"/>
-          <w:sz w:val="21"/>
-          <w:szCs w:val="21"/>
-          <w:lang w:eastAsia="en-IN"/>
-        </w:rPr>
-        <w:t>from</w:t>
-      </w:r>
-      <w:r>
-        <w:rPr>
-          <w:rFonts w:ascii="Consolas" w:eastAsia="Times New Roman" w:hAnsi="Consolas" w:cs="Times New Roman"/>
-          <w:color w:val="D4D4D4"/>
-          <w:sz w:val="21"/>
-          <w:szCs w:val="21"/>
-          <w:lang w:eastAsia="en-IN"/>
-        </w:rPr>
-        <w:t xml:space="preserve"> </w:t>
-      </w:r>
-      <w:r>
-        <w:rPr>
-          <w:rFonts w:ascii="Consolas" w:eastAsia="Times New Roman" w:hAnsi="Consolas" w:cs="Times New Roman"/>
-          <w:color w:val="CE9178"/>
-          <w:sz w:val="21"/>
-          <w:szCs w:val="21"/>
-          <w:lang w:eastAsia="en-IN"/>
-        </w:rPr>
-        <w:t>'</w:t>
-      </w:r>
-      <w:proofErr w:type="spellStart"/>
-      <w:r>
-        <w:rPr>
-          <w:rFonts w:ascii="Consolas" w:eastAsia="Times New Roman" w:hAnsi="Consolas" w:cs="Times New Roman"/>
-          <w:color w:val="CE9178"/>
-          <w:sz w:val="21"/>
-          <w:szCs w:val="21"/>
-          <w:lang w:eastAsia="en-IN"/>
-        </w:rPr>
-        <w:t>axios</w:t>
-      </w:r>
-      <w:proofErr w:type="spellEnd"/>
-      <w:r>
-        <w:rPr>
-          <w:rFonts w:ascii="Consolas" w:eastAsia="Times New Roman" w:hAnsi="Consolas" w:cs="Times New Roman"/>
-          <w:color w:val="CE9178"/>
-          <w:sz w:val="21"/>
-          <w:szCs w:val="21"/>
-          <w:lang w:eastAsia="en-IN"/>
-        </w:rPr>
-        <w:t>'</w:t>
-      </w:r>
-      <w:r>
-        <w:rPr>
-          <w:rFonts w:ascii="Consolas" w:eastAsia="Times New Roman" w:hAnsi="Consolas" w:cs="Times New Roman"/>
-          <w:color w:val="D4D4D4"/>
-          <w:sz w:val="21"/>
-          <w:szCs w:val="21"/>
-          <w:lang w:eastAsia="en-IN"/>
-        </w:rPr>
-        <w:t>;</w:t>
-      </w:r>
-    </w:p>
-    <w:p>
-      <w:pPr>
-        <w:shd w:val="clear" w:color="auto" w:fill="1E1E1E"/>
-        <w:spacing w:after="0" w:line="285" w:lineRule="atLeast"/>
-        <w:rPr>
-          <w:rFonts w:ascii="Consolas" w:eastAsia="Times New Roman" w:hAnsi="Consolas" w:cs="Times New Roman"/>
-          <w:color w:val="D4D4D4"/>
-          <w:sz w:val="21"/>
-          <w:szCs w:val="21"/>
-          <w:lang w:eastAsia="en-IN"/>
-        </w:rPr>
-      </w:pPr>
+        <w:t xml:space="preserve"> = {</w:t>
+      </w:r>
+    </w:p>
+    <w:p>
+      <w:pPr>
+        <w:shd w:val="clear" w:color="auto" w:fill="1E1E1E"/>
+        <w:spacing w:after="0" w:line="285" w:lineRule="atLeast"/>
+        <w:rPr>
+          <w:rFonts w:ascii="Consolas" w:eastAsia="Times New Roman" w:hAnsi="Consolas" w:cs="Times New Roman"/>
+          <w:color w:val="D4D4D4"/>
+          <w:sz w:val="21"/>
+          <w:szCs w:val="21"/>
+          <w:lang w:eastAsia="en-IN"/>
+        </w:rPr>
+      </w:pPr>
+      <w:r>
+        <w:rPr>
+          <w:rFonts w:ascii="Consolas" w:eastAsia="Times New Roman" w:hAnsi="Consolas" w:cs="Times New Roman"/>
+          <w:color w:val="D4D4D4"/>
+          <w:sz w:val="21"/>
+          <w:szCs w:val="21"/>
+          <w:lang w:eastAsia="en-IN"/>
+        </w:rPr>
+        <w:t xml:space="preserve">    </w:t>
+      </w:r>
       <w:proofErr w:type="gramStart"/>
       <w:r>
         <w:rPr>
           <w:rFonts w:ascii="Consolas" w:eastAsia="Times New Roman" w:hAnsi="Consolas" w:cs="Times New Roman"/>
-          <w:color w:val="569CD6"/>
-          <w:sz w:val="21"/>
-          <w:szCs w:val="21"/>
-          <w:lang w:eastAsia="en-IN"/>
-        </w:rPr>
-        <w:t>export</w:t>
+          <w:color w:val="D4D4D4"/>
+          <w:sz w:val="21"/>
+          <w:szCs w:val="21"/>
+          <w:lang w:eastAsia="en-IN"/>
+        </w:rPr>
+        <w:t>persons</w:t>
       </w:r>
       <w:proofErr w:type="gramEnd"/>
       <w:r>
@@ -387,160 +528,8 @@
           <w:szCs w:val="21"/>
           <w:lang w:eastAsia="en-IN"/>
         </w:rPr>
-        <w:t xml:space="preserve"> </w:t>
-      </w:r>
-      <w:r>
-        <w:rPr>
-          <w:rFonts w:ascii="Consolas" w:eastAsia="Times New Roman" w:hAnsi="Consolas" w:cs="Times New Roman"/>
-          <w:color w:val="569CD6"/>
-          <w:sz w:val="21"/>
-          <w:szCs w:val="21"/>
-          <w:lang w:eastAsia="en-IN"/>
-        </w:rPr>
-        <w:t>default</w:t>
-      </w:r>
-      <w:r>
-        <w:rPr>
-          <w:rFonts w:ascii="Consolas" w:eastAsia="Times New Roman" w:hAnsi="Consolas" w:cs="Times New Roman"/>
-          <w:color w:val="D4D4D4"/>
-          <w:sz w:val="21"/>
-          <w:szCs w:val="21"/>
-          <w:lang w:eastAsia="en-IN"/>
-        </w:rPr>
-        <w:t xml:space="preserve"> </w:t>
-      </w:r>
-      <w:r>
-        <w:rPr>
-          <w:rFonts w:ascii="Consolas" w:eastAsia="Times New Roman" w:hAnsi="Consolas" w:cs="Times New Roman"/>
-          <w:color w:val="569CD6"/>
-          <w:sz w:val="21"/>
-          <w:szCs w:val="21"/>
-          <w:lang w:eastAsia="en-IN"/>
-        </w:rPr>
-        <w:t>class</w:t>
-      </w:r>
-      <w:r>
-        <w:rPr>
-          <w:rFonts w:ascii="Consolas" w:eastAsia="Times New Roman" w:hAnsi="Consolas" w:cs="Times New Roman"/>
-          <w:color w:val="D4D4D4"/>
-          <w:sz w:val="21"/>
-          <w:szCs w:val="21"/>
-          <w:lang w:eastAsia="en-IN"/>
-        </w:rPr>
-        <w:t xml:space="preserve"> Person </w:t>
-      </w:r>
-      <w:r>
-        <w:rPr>
-          <w:rFonts w:ascii="Consolas" w:eastAsia="Times New Roman" w:hAnsi="Consolas" w:cs="Times New Roman"/>
-          <w:color w:val="569CD6"/>
-          <w:sz w:val="21"/>
-          <w:szCs w:val="21"/>
-          <w:lang w:eastAsia="en-IN"/>
-        </w:rPr>
-        <w:t>extends</w:t>
-      </w:r>
-      <w:r>
-        <w:rPr>
-          <w:rFonts w:ascii="Consolas" w:eastAsia="Times New Roman" w:hAnsi="Consolas" w:cs="Times New Roman"/>
-          <w:color w:val="D4D4D4"/>
-          <w:sz w:val="21"/>
-          <w:szCs w:val="21"/>
-          <w:lang w:eastAsia="en-IN"/>
-        </w:rPr>
-        <w:t xml:space="preserve"> Component {</w:t>
-      </w:r>
-    </w:p>
-    <w:p>
-      <w:pPr>
-        <w:shd w:val="clear" w:color="auto" w:fill="1E1E1E"/>
-        <w:spacing w:after="0" w:line="285" w:lineRule="atLeast"/>
-        <w:rPr>
-          <w:rFonts w:ascii="Consolas" w:eastAsia="Times New Roman" w:hAnsi="Consolas" w:cs="Times New Roman"/>
-          <w:color w:val="D4D4D4"/>
-          <w:sz w:val="21"/>
-          <w:szCs w:val="21"/>
-          <w:lang w:eastAsia="en-IN"/>
-        </w:rPr>
-      </w:pPr>
-      <w:r>
-        <w:rPr>
-          <w:rFonts w:ascii="Consolas" w:eastAsia="Times New Roman" w:hAnsi="Consolas" w:cs="Times New Roman"/>
-          <w:color w:val="D4D4D4"/>
-          <w:sz w:val="21"/>
-          <w:szCs w:val="21"/>
-          <w:lang w:eastAsia="en-IN"/>
-        </w:rPr>
-        <w:t xml:space="preserve">  </w:t>
-      </w:r>
-      <w:proofErr w:type="gramStart"/>
-      <w:r>
-        <w:rPr>
-          <w:rFonts w:ascii="Consolas" w:eastAsia="Times New Roman" w:hAnsi="Consolas" w:cs="Times New Roman"/>
-          <w:color w:val="D4D4D4"/>
-          <w:sz w:val="21"/>
-          <w:szCs w:val="21"/>
-          <w:lang w:eastAsia="en-IN"/>
-        </w:rPr>
-        <w:t>state</w:t>
-      </w:r>
-      <w:proofErr w:type="gramEnd"/>
-      <w:r>
-        <w:rPr>
-          <w:rFonts w:ascii="Consolas" w:eastAsia="Times New Roman" w:hAnsi="Consolas" w:cs="Times New Roman"/>
-          <w:color w:val="D4D4D4"/>
-          <w:sz w:val="21"/>
-          <w:szCs w:val="21"/>
-          <w:lang w:eastAsia="en-IN"/>
-        </w:rPr>
-        <w:t xml:space="preserve"> = {</w:t>
-      </w:r>
-    </w:p>
-    <w:p>
-      <w:pPr>
-        <w:shd w:val="clear" w:color="auto" w:fill="1E1E1E"/>
-        <w:spacing w:after="0" w:line="285" w:lineRule="atLeast"/>
-        <w:rPr>
-          <w:rFonts w:ascii="Consolas" w:eastAsia="Times New Roman" w:hAnsi="Consolas" w:cs="Times New Roman"/>
-          <w:color w:val="D4D4D4"/>
-          <w:sz w:val="21"/>
-          <w:szCs w:val="21"/>
-          <w:lang w:eastAsia="en-IN"/>
-        </w:rPr>
-      </w:pPr>
-      <w:r>
-        <w:rPr>
-          <w:rFonts w:ascii="Consolas" w:eastAsia="Times New Roman" w:hAnsi="Consolas" w:cs="Times New Roman"/>
-          <w:color w:val="D4D4D4"/>
-          <w:sz w:val="21"/>
-          <w:szCs w:val="21"/>
-          <w:lang w:eastAsia="en-IN"/>
-        </w:rPr>
-        <w:t xml:space="preserve">    </w:t>
-      </w:r>
-      <w:proofErr w:type="gramStart"/>
-      <w:r>
-        <w:rPr>
-          <w:rFonts w:ascii="Consolas" w:eastAsia="Times New Roman" w:hAnsi="Consolas" w:cs="Times New Roman"/>
-          <w:color w:val="D4D4D4"/>
-          <w:sz w:val="21"/>
-          <w:szCs w:val="21"/>
-          <w:lang w:eastAsia="en-IN"/>
-        </w:rPr>
-        <w:t>persons</w:t>
-      </w:r>
-      <w:proofErr w:type="gramEnd"/>
-      <w:r>
-        <w:rPr>
-          <w:rFonts w:ascii="Consolas" w:eastAsia="Times New Roman" w:hAnsi="Consolas" w:cs="Times New Roman"/>
-          <w:color w:val="D4D4D4"/>
-          <w:sz w:val="21"/>
-          <w:szCs w:val="21"/>
-          <w:lang w:eastAsia="en-IN"/>
-        </w:rPr>
         <w:t>: []</w:t>
       </w:r>
-      <w:bookmarkStart w:id="0" w:name="_GoBack"/>
-      <w:bookmarkEnd w:id="0"/>
     </w:p>
     <w:p>
       <w:pPr>
@@ -6364,7 +6353,7 @@
         <w:spacing w:after="0" w:line="285" w:lineRule="atLeast"/>
         <w:rPr>
           <w:rFonts w:ascii="Consolas" w:eastAsia="Times New Roman" w:hAnsi="Consolas" w:cs="Times New Roman"/>
-          <w:color w:val="D4D4D4"/>
+          <w:color w:val="CE9178"/>
           <w:sz w:val="21"/>
           <w:szCs w:val="21"/>
           <w:lang w:eastAsia="en-IN"/>
@@ -6412,6 +6401,94 @@
         </w:rPr>
         <w:t>''</w:t>
       </w:r>
+      <w:r>
+        <w:rPr>
+          <w:rFonts w:ascii="Consolas" w:eastAsia="Times New Roman" w:hAnsi="Consolas" w:cs="Times New Roman"/>
+          <w:color w:val="CE9178"/>
+          <w:sz w:val="21"/>
+          <w:szCs w:val="21"/>
+          <w:lang w:eastAsia="en-IN"/>
+        </w:rPr>
+        <w:t>,</w:t>
+      </w:r>
+    </w:p>
+    <w:p>
+      <w:pPr>
+        <w:shd w:val="clear" w:color="auto" w:fill="1E1E1E"/>
+        <w:spacing w:after="0" w:line="285" w:lineRule="atLeast"/>
+        <w:rPr>
+          <w:rFonts w:ascii="Consolas" w:eastAsia="Times New Roman" w:hAnsi="Consolas" w:cs="Times New Roman"/>
+          <w:color w:val="CE9178"/>
+          <w:sz w:val="21"/>
+          <w:szCs w:val="21"/>
+          <w:lang w:eastAsia="en-IN"/>
+        </w:rPr>
+      </w:pPr>
+      <w:r>
+        <w:rPr>
+          <w:rFonts w:ascii="Consolas" w:eastAsia="Times New Roman" w:hAnsi="Consolas" w:cs="Times New Roman"/>
+          <w:color w:val="D4D4D4"/>
+          <w:sz w:val="21"/>
+          <w:szCs w:val="21"/>
+          <w:lang w:eastAsia="en-IN"/>
+        </w:rPr>
+        <w:t xml:space="preserve">    </w:t>
+      </w:r>
+      <w:proofErr w:type="gramStart"/>
+      <w:r>
+        <w:rPr>
+          <w:rFonts w:ascii="Consolas" w:eastAsia="Times New Roman" w:hAnsi="Consolas" w:cs="Times New Roman"/>
+          <w:color w:val="D4D4D4"/>
+          <w:sz w:val="21"/>
+          <w:szCs w:val="21"/>
+          <w:lang w:eastAsia="en-IN"/>
+        </w:rPr>
+        <w:t>id</w:t>
+      </w:r>
+      <w:proofErr w:type="gramEnd"/>
+      <w:r>
+        <w:rPr>
+          <w:rFonts w:ascii="Consolas" w:eastAsia="Times New Roman" w:hAnsi="Consolas" w:cs="Times New Roman"/>
+          <w:color w:val="D4D4D4"/>
+          <w:sz w:val="21"/>
+          <w:szCs w:val="21"/>
+          <w:lang w:eastAsia="en-IN"/>
+        </w:rPr>
+        <w:t xml:space="preserve">: </w:t>
+      </w:r>
+      <w:r>
+        <w:rPr>
+          <w:rFonts w:ascii="Consolas" w:eastAsia="Times New Roman" w:hAnsi="Consolas" w:cs="Times New Roman"/>
+          <w:color w:val="CE9178"/>
+          <w:sz w:val="21"/>
+          <w:szCs w:val="21"/>
+          <w:lang w:eastAsia="en-IN"/>
+        </w:rPr>
+        <w:t>''</w:t>
+      </w:r>
+      <w:r>
+        <w:rPr>
+          <w:rFonts w:ascii="Consolas" w:eastAsia="Times New Roman" w:hAnsi="Consolas" w:cs="Times New Roman"/>
+          <w:color w:val="CE9178"/>
+          <w:sz w:val="21"/>
+          <w:szCs w:val="21"/>
+          <w:lang w:eastAsia="en-IN"/>
+        </w:rPr>
+        <w:t>,</w:t>
+      </w:r>
+    </w:p>
+    <w:p>
+      <w:pPr>
+        <w:shd w:val="clear" w:color="auto" w:fill="1E1E1E"/>
+        <w:spacing w:after="0" w:line="285" w:lineRule="atLeast"/>
+        <w:rPr>
+          <w:rFonts w:ascii="Consolas" w:eastAsia="Times New Roman" w:hAnsi="Consolas" w:cs="Times New Roman"/>
+          <w:color w:val="D4D4D4"/>
+          <w:sz w:val="21"/>
+          <w:szCs w:val="21"/>
+          <w:lang w:eastAsia="en-IN"/>
+        </w:rPr>
+      </w:pPr>
     </w:p>
     <w:p>
       <w:pPr>
@@ -6625,6 +6702,7 @@
           <w:szCs w:val="21"/>
           <w:lang w:eastAsia="en-IN"/>
         </w:rPr>
+        <w:lastRenderedPageBreak/>
         <w:t xml:space="preserve">    </w:t>
       </w:r>
       <w:proofErr w:type="spellStart"/>
@@ -8692,7 +8770,10 @@
     </w:p>
     <w:p/>
     <w:p/>
-    <w:p/>
+    <w:p>
+      <w:bookmarkStart w:id="0" w:name="_GoBack"/>
+      <w:bookmarkEnd w:id="0"/>
+    </w:p>
     <w:sectPr>
       <w:pgSz w:w="11906" w:h="16838"/>
       <w:pgMar w:top="1440" w:right="1440" w:bottom="1440" w:left="1440" w:header="708" w:footer="708" w:gutter="0"/>

</xml_diff>